<commit_message>
committing changes to Mocks folder
</commit_message>
<xml_diff>
--- a/Mocks/CreativeBrief/Creative Brief.docx
+++ b/Mocks/CreativeBrief/Creative Brief.docx
@@ -5,7 +5,7 @@
     <w:p>
       <w:pPr>
         <w:rPr>
-          <w:rFonts w:ascii="Droid Sans" w:eastAsia="Arial Unicode MS" w:hAnsi="Droid Sans" w:cs="Arial Unicode MS"/>
+          <w:rFonts w:ascii="Arial Rounded MT Bold" w:eastAsia="Arial Unicode MS" w:hAnsi="Arial Rounded MT Bold" w:cs="Arial Unicode MS"/>
           <w:b/>
           <w:sz w:val="32"/>
           <w:szCs w:val="32"/>
@@ -13,7 +13,7 @@
       </w:pPr>
       <w:r>
         <w:rPr>
-          <w:rFonts w:ascii="Droid Sans" w:eastAsia="Arial Unicode MS" w:hAnsi="Droid Sans" w:cs="Arial Unicode MS"/>
+          <w:rFonts w:ascii="Arial Rounded MT Bold" w:eastAsia="Arial Unicode MS" w:hAnsi="Arial Rounded MT Bold" w:cs="Arial Unicode MS"/>
           <w:b/>
           <w:sz w:val="32"/>
           <w:szCs w:val="32"/>
@@ -22,59 +22,98 @@
       </w:r>
       <w:r>
         <w:rPr>
-          <w:rFonts w:ascii="Droid Sans" w:eastAsia="Arial Unicode MS" w:hAnsi="Droid Sans" w:cs="Arial Unicode MS"/>
+          <w:rFonts w:ascii="Arial Rounded MT Bold" w:eastAsia="Arial Unicode MS" w:hAnsi="Arial Rounded MT Bold" w:cs="Arial Unicode MS"/>
           <w:b/>
           <w:sz w:val="32"/>
           <w:szCs w:val="32"/>
         </w:rPr>
-        <w:t xml:space="preserve"> Bars</w:t>
-      </w:r>
-      <w:r>
-        <w:rPr>
-          <w:rFonts w:ascii="Droid Sans" w:eastAsia="Arial Unicode MS" w:hAnsi="Droid Sans" w:cs="Arial Unicode MS"/>
+        <w:t xml:space="preserve"> </w:t>
+      </w:r>
+      <w:r>
+        <w:rPr>
+          <w:rFonts w:ascii="Arial Rounded MT Bold" w:eastAsia="Arial Unicode MS" w:hAnsi="Arial Rounded MT Bold" w:cs="Arial Unicode MS"/>
           <w:b/>
           <w:sz w:val="32"/>
           <w:szCs w:val="32"/>
         </w:rPr>
-        <w:t xml:space="preserve"> Creative Brief</w:t>
-      </w:r>
-      <w:r>
-        <w:rPr>
-          <w:rFonts w:ascii="Droid Sans" w:eastAsia="Arial Unicode MS" w:hAnsi="Droid Sans" w:cs="Arial Unicode MS"/>
+        <w:t>Bars</w:t>
+      </w:r>
+      <w:r>
+        <w:rPr>
+          <w:rFonts w:ascii="Arial Rounded MT Bold" w:eastAsia="Arial Unicode MS" w:hAnsi="Arial Rounded MT Bold" w:cs="Arial Unicode MS"/>
           <w:b/>
           <w:sz w:val="32"/>
           <w:szCs w:val="32"/>
         </w:rPr>
-        <w:t xml:space="preserve"> </w:t>
-      </w:r>
-    </w:p>
-    <w:p>
-      <w:pPr>
-        <w:rPr>
-          <w:rFonts w:ascii="Droid Sans" w:eastAsia="Arial Unicode MS" w:hAnsi="Droid Sans" w:cs="Arial Unicode MS"/>
+        <w:t xml:space="preserve"> creative b</w:t>
+      </w:r>
+      <w:r>
+        <w:rPr>
+          <w:rFonts w:ascii="Arial Rounded MT Bold" w:eastAsia="Arial Unicode MS" w:hAnsi="Arial Rounded MT Bold" w:cs="Arial Unicode MS"/>
           <w:b/>
           <w:sz w:val="32"/>
           <w:szCs w:val="32"/>
         </w:rPr>
-      </w:pPr>
-      <w:r>
-        <w:rPr>
-          <w:rFonts w:ascii="Droid Sans" w:eastAsia="Arial Unicode MS" w:hAnsi="Droid Sans" w:cs="Arial Unicode MS"/>
+        <w:t>rief</w:t>
+      </w:r>
+      <w:r>
+        <w:rPr>
+          <w:rFonts w:ascii="Arial Rounded MT Bold" w:eastAsia="Arial Unicode MS" w:hAnsi="Arial Rounded MT Bold" w:cs="Arial Unicode MS"/>
+          <w:b/>
+          <w:sz w:val="32"/>
+          <w:szCs w:val="32"/>
+        </w:rPr>
+        <w:t xml:space="preserve"> </w:t>
+      </w:r>
+    </w:p>
+    <w:p>
+      <w:pPr>
+        <w:pBdr>
+          <w:bottom w:val="single" w:sz="6" w:space="1" w:color="auto"/>
+        </w:pBdr>
+        <w:spacing w:before="120"/>
+        <w:rPr>
+          <w:rFonts w:ascii="Helvetica Neue" w:eastAsia="Arial Unicode MS" w:hAnsi="Helvetica Neue" w:cs="Arial Unicode MS"/>
+        </w:rPr>
+      </w:pPr>
+      <w:r>
+        <w:rPr>
+          <w:rFonts w:ascii="Helvetica Neue" w:eastAsia="Arial Unicode MS" w:hAnsi="Helvetica Neue" w:cs="Arial Unicode MS"/>
         </w:rPr>
         <w:t xml:space="preserve">Jackie Trillo </w:t>
       </w:r>
     </w:p>
     <w:p>
       <w:pPr>
-        <w:rPr>
-          <w:rFonts w:ascii="Droid Sans" w:eastAsia="Arial Unicode MS" w:hAnsi="Droid Sans" w:cs="Arial Unicode MS"/>
-        </w:rPr>
-      </w:pPr>
-    </w:p>
-    <w:p>
-      <w:pPr>
-        <w:rPr>
-          <w:rFonts w:ascii="Droid Sans" w:eastAsia="Arial Unicode MS" w:hAnsi="Droid Sans" w:cs="Arial Unicode MS"/>
+        <w:pBdr>
+          <w:bottom w:val="single" w:sz="6" w:space="1" w:color="auto"/>
+        </w:pBdr>
+        <w:rPr>
+          <w:rFonts w:ascii="Helvetica Neue" w:eastAsia="Arial Unicode MS" w:hAnsi="Helvetica Neue" w:cs="Arial Unicode MS"/>
+        </w:rPr>
+      </w:pPr>
+    </w:p>
+    <w:p>
+      <w:pPr>
+        <w:rPr>
+          <w:rFonts w:ascii="Helvetica Neue" w:eastAsia="Arial Unicode MS" w:hAnsi="Helvetica Neue" w:cs="Arial Unicode MS"/>
+          <w:b/>
+          <w:sz w:val="32"/>
+          <w:szCs w:val="32"/>
+        </w:rPr>
+      </w:pPr>
+    </w:p>
+    <w:p>
+      <w:pPr>
+        <w:rPr>
+          <w:rFonts w:ascii="Helvetica Neue" w:eastAsia="Arial Unicode MS" w:hAnsi="Helvetica Neue" w:cs="Arial Unicode MS"/>
+        </w:rPr>
+      </w:pPr>
+    </w:p>
+    <w:p>
+      <w:pPr>
+        <w:rPr>
+          <w:rFonts w:ascii="Arial Rounded MT Bold" w:eastAsia="Arial Unicode MS" w:hAnsi="Arial Rounded MT Bold" w:cs="Arial Unicode MS"/>
           <w:b/>
           <w:sz w:val="28"/>
           <w:szCs w:val="28"/>
@@ -82,7 +121,7 @@
       </w:pPr>
       <w:r>
         <w:rPr>
-          <w:rFonts w:ascii="Droid Sans" w:eastAsia="Arial Unicode MS" w:hAnsi="Droid Sans" w:cs="Arial Unicode MS"/>
+          <w:rFonts w:ascii="Arial Rounded MT Bold" w:eastAsia="Arial Unicode MS" w:hAnsi="Arial Rounded MT Bold" w:cs="Arial Unicode MS"/>
           <w:b/>
           <w:sz w:val="28"/>
           <w:szCs w:val="28"/>
@@ -93,7 +132,7 @@
     <w:p>
       <w:pPr>
         <w:rPr>
-          <w:rFonts w:ascii="Droid Sans" w:eastAsia="Arial Unicode MS" w:hAnsi="Droid Sans" w:cs="Arial Unicode MS"/>
+          <w:rFonts w:ascii="Helvetica Neue" w:eastAsia="Arial Unicode MS" w:hAnsi="Helvetica Neue" w:cs="Arial Unicode MS"/>
           <w:b/>
           <w:sz w:val="28"/>
           <w:szCs w:val="28"/>
@@ -110,7 +149,19 @@
         <w:rPr>
           <w:rFonts w:ascii="Helvetica Neue" w:eastAsia="Arial Unicode MS" w:hAnsi="Helvetica Neue" w:cs="Arial Unicode MS"/>
         </w:rPr>
-        <w:t>I am</w:t>
+        <w:t xml:space="preserve">I’m an </w:t>
+      </w:r>
+      <w:r>
+        <w:rPr>
+          <w:rFonts w:ascii="Helvetica Neue" w:eastAsia="Arial Unicode MS" w:hAnsi="Helvetica Neue" w:cs="Arial Unicode MS"/>
+        </w:rPr>
+        <w:t>e</w:t>
+      </w:r>
+      <w:r>
+        <w:rPr>
+          <w:rFonts w:ascii="Helvetica Neue" w:eastAsia="Arial Unicode MS" w:hAnsi="Helvetica Neue" w:cs="Arial Unicode MS"/>
+        </w:rPr>
+        <w:t>ntrepreneur</w:t>
       </w:r>
       <w:r>
         <w:rPr>
@@ -122,13 +173,55 @@
         <w:rPr>
           <w:rFonts w:ascii="Helvetica Neue" w:eastAsia="Arial Unicode MS" w:hAnsi="Helvetica Neue" w:cs="Arial Unicode MS"/>
         </w:rPr>
-        <w:t>an e</w:t>
-      </w:r>
-      <w:r>
-        <w:rPr>
-          <w:rFonts w:ascii="Helvetica Neue" w:eastAsia="Arial Unicode MS" w:hAnsi="Helvetica Neue" w:cs="Arial Unicode MS"/>
-        </w:rPr>
-        <w:t>ntrepreneur</w:t>
+        <w:t xml:space="preserve">with a </w:t>
+      </w:r>
+      <w:r>
+        <w:rPr>
+          <w:rFonts w:ascii="Helvetica Neue" w:eastAsia="Arial Unicode MS" w:hAnsi="Helvetica Neue" w:cs="Arial Unicode MS"/>
+        </w:rPr>
+        <w:t>programming</w:t>
+      </w:r>
+      <w:r>
+        <w:rPr>
+          <w:rFonts w:ascii="Helvetica Neue" w:eastAsia="Arial Unicode MS" w:hAnsi="Helvetica Neue" w:cs="Arial Unicode MS"/>
+        </w:rPr>
+        <w:t xml:space="preserve"> background </w:t>
+      </w:r>
+      <w:r>
+        <w:rPr>
+          <w:rFonts w:ascii="Helvetica Neue" w:eastAsia="Arial Unicode MS" w:hAnsi="Helvetica Neue" w:cs="Arial Unicode MS"/>
+        </w:rPr>
+        <w:t xml:space="preserve">excited about </w:t>
+      </w:r>
+      <w:r>
+        <w:rPr>
+          <w:rFonts w:ascii="Helvetica Neue" w:eastAsia="Arial Unicode MS" w:hAnsi="Helvetica Neue" w:cs="Arial Unicode MS"/>
+        </w:rPr>
+        <w:t>bringing</w:t>
+      </w:r>
+      <w:r>
+        <w:rPr>
+          <w:rFonts w:ascii="Helvetica Neue" w:eastAsia="Arial Unicode MS" w:hAnsi="Helvetica Neue" w:cs="Arial Unicode MS"/>
+        </w:rPr>
+        <w:t xml:space="preserve"> the next big </w:t>
+      </w:r>
+      <w:r>
+        <w:rPr>
+          <w:rFonts w:ascii="Helvetica Neue" w:eastAsia="Arial Unicode MS" w:hAnsi="Helvetica Neue" w:cs="Arial Unicode MS"/>
+        </w:rPr>
+        <w:t>social a</w:t>
+      </w:r>
+      <w:r>
+        <w:rPr>
+          <w:rFonts w:ascii="Helvetica Neue" w:eastAsia="Arial Unicode MS" w:hAnsi="Helvetica Neue" w:cs="Arial Unicode MS"/>
+        </w:rPr>
+        <w:t>pp</w:t>
+      </w:r>
+      <w:r>
+        <w:rPr>
+          <w:rFonts w:ascii="Helvetica Neue" w:eastAsia="Arial Unicode MS" w:hAnsi="Helvetica Neue" w:cs="Arial Unicode MS"/>
+        </w:rPr>
+        <w:t xml:space="preserve"> to SF.</w:t>
       </w:r>
       <w:r>
         <w:rPr>
@@ -136,78 +229,25 @@
         </w:rPr>
         <w:t xml:space="preserve"> </w:t>
       </w:r>
-      <w:r>
-        <w:rPr>
-          <w:rFonts w:ascii="Helvetica Neue" w:eastAsia="Arial Unicode MS" w:hAnsi="Helvetica Neue" w:cs="Arial Unicode MS"/>
-        </w:rPr>
-        <w:t xml:space="preserve">with a </w:t>
-      </w:r>
-      <w:r>
-        <w:rPr>
-          <w:rFonts w:ascii="Helvetica Neue" w:eastAsia="Arial Unicode MS" w:hAnsi="Helvetica Neue" w:cs="Arial Unicode MS"/>
-        </w:rPr>
-        <w:t>programming</w:t>
-      </w:r>
-      <w:r>
-        <w:rPr>
-          <w:rFonts w:ascii="Helvetica Neue" w:eastAsia="Arial Unicode MS" w:hAnsi="Helvetica Neue" w:cs="Arial Unicode MS"/>
-        </w:rPr>
-        <w:t xml:space="preserve"> background </w:t>
-      </w:r>
-      <w:r>
-        <w:rPr>
-          <w:rFonts w:ascii="Helvetica Neue" w:eastAsia="Arial Unicode MS" w:hAnsi="Helvetica Neue" w:cs="Arial Unicode MS"/>
-        </w:rPr>
-        <w:t xml:space="preserve">excited about </w:t>
-      </w:r>
-      <w:r>
-        <w:rPr>
-          <w:rFonts w:ascii="Helvetica Neue" w:eastAsia="Arial Unicode MS" w:hAnsi="Helvetica Neue" w:cs="Arial Unicode MS"/>
-        </w:rPr>
-        <w:t>bringing</w:t>
-      </w:r>
-      <w:r>
-        <w:rPr>
-          <w:rFonts w:ascii="Helvetica Neue" w:eastAsia="Arial Unicode MS" w:hAnsi="Helvetica Neue" w:cs="Arial Unicode MS"/>
-        </w:rPr>
-        <w:t xml:space="preserve"> the next big </w:t>
-      </w:r>
-      <w:r>
-        <w:rPr>
-          <w:rFonts w:ascii="Helvetica Neue" w:eastAsia="Arial Unicode MS" w:hAnsi="Helvetica Neue" w:cs="Arial Unicode MS"/>
-        </w:rPr>
-        <w:t>social A</w:t>
-      </w:r>
-      <w:r>
-        <w:rPr>
-          <w:rFonts w:ascii="Helvetica Neue" w:eastAsia="Arial Unicode MS" w:hAnsi="Helvetica Neue" w:cs="Arial Unicode MS"/>
-        </w:rPr>
-        <w:t>pp</w:t>
-      </w:r>
-      <w:r>
-        <w:rPr>
-          <w:rFonts w:ascii="Helvetica Neue" w:eastAsia="Arial Unicode MS" w:hAnsi="Helvetica Neue" w:cs="Arial Unicode MS"/>
-        </w:rPr>
-        <w:t xml:space="preserve"> to SF.</w:t>
-      </w:r>
-      <w:r>
-        <w:rPr>
-          <w:rFonts w:ascii="Helvetica Neue" w:eastAsia="Arial Unicode MS" w:hAnsi="Helvetica Neue" w:cs="Arial Unicode MS"/>
-        </w:rPr>
-        <w:t xml:space="preserve"> </w:t>
-      </w:r>
-    </w:p>
-    <w:p>
-      <w:pPr>
-        <w:rPr>
-          <w:rFonts w:ascii="Droid Sans" w:eastAsia="Arial Unicode MS" w:hAnsi="Droid Sans" w:cs="Arial Unicode MS"/>
-        </w:rPr>
-      </w:pPr>
-    </w:p>
-    <w:p>
-      <w:pPr>
-        <w:rPr>
-          <w:rFonts w:ascii="Droid Sans" w:eastAsia="Arial Unicode MS" w:hAnsi="Droid Sans" w:cs="Arial Unicode MS"/>
+    </w:p>
+    <w:p>
+      <w:pPr>
+        <w:rPr>
+          <w:rFonts w:ascii="Helvetica Neue" w:eastAsia="Arial Unicode MS" w:hAnsi="Helvetica Neue" w:cs="Arial Unicode MS"/>
+        </w:rPr>
+      </w:pPr>
+    </w:p>
+    <w:p>
+      <w:pPr>
+        <w:rPr>
+          <w:rFonts w:ascii="Helvetica Neue" w:eastAsia="Arial Unicode MS" w:hAnsi="Helvetica Neue" w:cs="Arial Unicode MS"/>
+        </w:rPr>
+      </w:pPr>
+    </w:p>
+    <w:p>
+      <w:pPr>
+        <w:rPr>
+          <w:rFonts w:ascii="Arial Rounded MT Bold" w:eastAsia="Arial Unicode MS" w:hAnsi="Arial Rounded MT Bold" w:cs="Arial Unicode MS"/>
           <w:b/>
           <w:sz w:val="28"/>
           <w:szCs w:val="28"/>
@@ -215,7 +255,7 @@
       </w:pPr>
       <w:r>
         <w:rPr>
-          <w:rFonts w:ascii="Droid Sans" w:eastAsia="Arial Unicode MS" w:hAnsi="Droid Sans" w:cs="Arial Unicode MS"/>
+          <w:rFonts w:ascii="Arial Rounded MT Bold" w:eastAsia="Arial Unicode MS" w:hAnsi="Arial Rounded MT Bold" w:cs="Arial Unicode MS"/>
           <w:b/>
           <w:sz w:val="28"/>
           <w:szCs w:val="28"/>
@@ -226,7 +266,7 @@
     <w:p>
       <w:pPr>
         <w:rPr>
-          <w:rFonts w:ascii="Droid Sans" w:eastAsia="Arial Unicode MS" w:hAnsi="Droid Sans" w:cs="Arial Unicode MS"/>
+          <w:rFonts w:ascii="Helvetica Neue" w:eastAsia="Arial Unicode MS" w:hAnsi="Helvetica Neue" w:cs="Arial Unicode MS"/>
           <w:b/>
           <w:sz w:val="28"/>
           <w:szCs w:val="28"/>
@@ -243,19 +283,7 @@
         <w:rPr>
           <w:rFonts w:ascii="Helvetica Neue" w:eastAsia="Arial Unicode MS" w:hAnsi="Helvetica Neue" w:cs="Arial Unicode MS"/>
         </w:rPr>
-        <w:t xml:space="preserve">My </w:t>
-      </w:r>
-      <w:r>
-        <w:rPr>
-          <w:rFonts w:ascii="Helvetica Neue" w:eastAsia="Arial Unicode MS" w:hAnsi="Helvetica Neue" w:cs="Arial Unicode MS"/>
-        </w:rPr>
-        <w:t>vision</w:t>
-      </w:r>
-      <w:r>
-        <w:rPr>
-          <w:rFonts w:ascii="Helvetica Neue" w:eastAsia="Arial Unicode MS" w:hAnsi="Helvetica Neue" w:cs="Arial Unicode MS"/>
-        </w:rPr>
-        <w:t xml:space="preserve"> is to bring entertainment to people’s lives </w:t>
+        <w:t xml:space="preserve">My vision is to bring entertainment to people’s lives </w:t>
       </w:r>
       <w:r>
         <w:rPr>
@@ -279,7 +307,13 @@
         <w:rPr>
           <w:rFonts w:ascii="Helvetica Neue" w:eastAsia="Arial Unicode MS" w:hAnsi="Helvetica Neue" w:cs="Arial Unicode MS"/>
         </w:rPr>
-        <w:t xml:space="preserve"> App that serves as a </w:t>
+        <w:t xml:space="preserve"> a</w:t>
+      </w:r>
+      <w:r>
+        <w:rPr>
+          <w:rFonts w:ascii="Helvetica Neue" w:eastAsia="Arial Unicode MS" w:hAnsi="Helvetica Neue" w:cs="Arial Unicode MS"/>
+        </w:rPr>
+        <w:t xml:space="preserve">pp that serves as a </w:t>
       </w:r>
       <w:r>
         <w:rPr>
@@ -317,49 +351,53 @@
         </w:rPr>
         <w:t>has to offer.</w:t>
       </w:r>
-      <w:bookmarkStart w:id="0" w:name="_GoBack"/>
-      <w:bookmarkEnd w:id="0"/>
-    </w:p>
-    <w:p>
-      <w:pPr>
-        <w:rPr>
-          <w:rFonts w:ascii="Droid Sans" w:eastAsia="Arial Unicode MS" w:hAnsi="Droid Sans" w:cs="Arial Unicode MS"/>
-        </w:rPr>
-      </w:pPr>
-    </w:p>
-    <w:p>
-      <w:pPr>
-        <w:rPr>
-          <w:rFonts w:ascii="Droid Sans" w:eastAsia="Arial Unicode MS" w:hAnsi="Droid Sans" w:cs="Arial Unicode MS"/>
-        </w:rPr>
-      </w:pPr>
-      <w:r>
-        <w:rPr>
-          <w:rFonts w:ascii="Droid Sans" w:eastAsia="Arial Unicode MS" w:hAnsi="Droid Sans" w:cs="Arial Unicode MS"/>
+    </w:p>
+    <w:p>
+      <w:pPr>
+        <w:rPr>
+          <w:rFonts w:ascii="Helvetica Neue" w:eastAsia="Arial Unicode MS" w:hAnsi="Helvetica Neue" w:cs="Arial Unicode MS"/>
+        </w:rPr>
+      </w:pPr>
+    </w:p>
+    <w:p>
+      <w:pPr>
+        <w:rPr>
+          <w:rFonts w:ascii="Helvetica Neue" w:eastAsia="Arial Unicode MS" w:hAnsi="Helvetica Neue" w:cs="Arial Unicode MS"/>
+        </w:rPr>
+      </w:pPr>
+      <w:r>
+        <w:rPr>
+          <w:rFonts w:ascii="Helvetica Neue" w:eastAsia="Arial Unicode MS" w:hAnsi="Helvetica Neue" w:cs="Arial Unicode MS"/>
         </w:rPr>
         <w:t xml:space="preserve">How will my </w:t>
       </w:r>
       <w:r>
         <w:rPr>
-          <w:rFonts w:ascii="Droid Sans" w:eastAsia="Arial Unicode MS" w:hAnsi="Droid Sans" w:cs="Arial Unicode MS"/>
-        </w:rPr>
-        <w:t xml:space="preserve">App </w:t>
-      </w:r>
-      <w:r>
-        <w:rPr>
-          <w:rFonts w:ascii="Droid Sans" w:eastAsia="Arial Unicode MS" w:hAnsi="Droid Sans" w:cs="Arial Unicode MS"/>
+          <w:rFonts w:ascii="Helvetica Neue" w:eastAsia="Arial Unicode MS" w:hAnsi="Helvetica Neue" w:cs="Arial Unicode MS"/>
+        </w:rPr>
+        <w:t>a</w:t>
+      </w:r>
+      <w:r>
+        <w:rPr>
+          <w:rFonts w:ascii="Helvetica Neue" w:eastAsia="Arial Unicode MS" w:hAnsi="Helvetica Neue" w:cs="Arial Unicode MS"/>
+        </w:rPr>
+        <w:t xml:space="preserve">pp </w:t>
+      </w:r>
+      <w:r>
+        <w:rPr>
+          <w:rFonts w:ascii="Helvetica Neue" w:eastAsia="Arial Unicode MS" w:hAnsi="Helvetica Neue" w:cs="Arial Unicode MS"/>
         </w:rPr>
         <w:t xml:space="preserve">be </w:t>
       </w:r>
       <w:r>
         <w:rPr>
-          <w:rFonts w:ascii="Droid Sans" w:eastAsia="Arial Unicode MS" w:hAnsi="Droid Sans" w:cs="Arial Unicode MS"/>
+          <w:rFonts w:ascii="Helvetica Neue" w:eastAsia="Arial Unicode MS" w:hAnsi="Helvetica Neue" w:cs="Arial Unicode MS"/>
         </w:rPr>
         <w:t>different</w:t>
       </w:r>
       <w:r>
         <w:rPr>
-          <w:rFonts w:ascii="Droid Sans" w:eastAsia="Arial Unicode MS" w:hAnsi="Droid Sans" w:cs="Arial Unicode MS"/>
+          <w:rFonts w:ascii="Helvetica Neue" w:eastAsia="Arial Unicode MS" w:hAnsi="Helvetica Neue" w:cs="Arial Unicode MS"/>
         </w:rPr>
         <w:t>?</w:t>
       </w:r>
@@ -367,7 +405,7 @@
     <w:p>
       <w:pPr>
         <w:rPr>
-          <w:rFonts w:ascii="Droid Sans" w:eastAsia="Arial Unicode MS" w:hAnsi="Droid Sans" w:cs="Arial Unicode MS"/>
+          <w:rFonts w:ascii="Helvetica Neue" w:eastAsia="Arial Unicode MS" w:hAnsi="Helvetica Neue" w:cs="Arial Unicode MS"/>
         </w:rPr>
       </w:pPr>
     </w:p>
@@ -379,36 +417,42 @@
           <w:numId w:val="7"/>
         </w:numPr>
         <w:rPr>
-          <w:rFonts w:ascii="Droid Sans" w:eastAsia="Arial Unicode MS" w:hAnsi="Droid Sans" w:cs="Arial Unicode MS"/>
-        </w:rPr>
-      </w:pPr>
-      <w:r>
-        <w:rPr>
-          <w:rFonts w:ascii="Droid Sans" w:eastAsia="Arial Unicode MS" w:hAnsi="Droid Sans" w:cs="Arial Unicode MS"/>
+          <w:rFonts w:ascii="Helvetica Neue" w:eastAsia="Arial Unicode MS" w:hAnsi="Helvetica Neue" w:cs="Arial Unicode MS"/>
+        </w:rPr>
+      </w:pPr>
+      <w:r>
+        <w:rPr>
+          <w:rFonts w:ascii="Helvetica Neue" w:eastAsia="Arial Unicode MS" w:hAnsi="Helvetica Neue" w:cs="Arial Unicode MS"/>
         </w:rPr>
         <w:t>Curated</w:t>
       </w:r>
       <w:r>
         <w:rPr>
-          <w:rFonts w:ascii="Droid Sans" w:eastAsia="Arial Unicode MS" w:hAnsi="Droid Sans" w:cs="Arial Unicode MS"/>
-        </w:rPr>
-        <w:t xml:space="preserve"> well o</w:t>
-      </w:r>
-      <w:r>
-        <w:rPr>
-          <w:rFonts w:ascii="Droid Sans" w:eastAsia="Arial Unicode MS" w:hAnsi="Droid Sans" w:cs="Arial Unicode MS"/>
+          <w:rFonts w:ascii="Helvetica Neue" w:eastAsia="Arial Unicode MS" w:hAnsi="Helvetica Neue" w:cs="Arial Unicode MS"/>
+        </w:rPr>
+        <w:t xml:space="preserve"> </w:t>
+      </w:r>
+      <w:r>
+        <w:rPr>
+          <w:rFonts w:ascii="Helvetica Neue" w:eastAsia="Arial Unicode MS" w:hAnsi="Helvetica Neue" w:cs="Arial Unicode MS"/>
+        </w:rPr>
+        <w:t>well o</w:t>
+      </w:r>
+      <w:r>
+        <w:rPr>
+          <w:rFonts w:ascii="Helvetica Neue" w:eastAsia="Arial Unicode MS" w:hAnsi="Helvetica Neue" w:cs="Arial Unicode MS"/>
         </w:rPr>
         <w:t>rganized</w:t>
       </w:r>
       <w:r>
         <w:rPr>
-          <w:rFonts w:ascii="Droid Sans" w:eastAsia="Arial Unicode MS" w:hAnsi="Droid Sans" w:cs="Arial Unicode MS"/>
+          <w:rFonts w:ascii="Helvetica Neue" w:eastAsia="Arial Unicode MS" w:hAnsi="Helvetica Neue" w:cs="Arial Unicode MS"/>
         </w:rPr>
         <w:t xml:space="preserve"> c</w:t>
       </w:r>
       <w:r>
         <w:rPr>
-          <w:rFonts w:ascii="Droid Sans" w:eastAsia="Arial Unicode MS" w:hAnsi="Droid Sans" w:cs="Arial Unicode MS"/>
+          <w:rFonts w:ascii="Helvetica Neue" w:eastAsia="Arial Unicode MS" w:hAnsi="Helvetica Neue" w:cs="Arial Unicode MS"/>
         </w:rPr>
         <w:t>ontent</w:t>
       </w:r>
@@ -421,20 +465,44 @@
           <w:numId w:val="7"/>
         </w:numPr>
         <w:rPr>
-          <w:rFonts w:ascii="Droid Sans" w:eastAsia="Arial Unicode MS" w:hAnsi="Droid Sans" w:cs="Arial Unicode MS"/>
-        </w:rPr>
-      </w:pPr>
-      <w:r>
-        <w:rPr>
-          <w:rFonts w:ascii="Droid Sans" w:eastAsia="Arial Unicode MS" w:hAnsi="Droid Sans" w:cs="Arial Unicode MS"/>
-        </w:rPr>
-        <w:t xml:space="preserve">Enhanced UX </w:t>
-      </w:r>
-      <w:r>
-        <w:rPr>
-          <w:rFonts w:ascii="Droid Sans" w:eastAsia="Arial Unicode MS" w:hAnsi="Droid Sans" w:cs="Arial Unicode MS"/>
-        </w:rPr>
-        <w:t>(gestures, transitions, animation)</w:t>
+          <w:rFonts w:ascii="Helvetica Neue" w:eastAsia="Arial Unicode MS" w:hAnsi="Helvetica Neue" w:cs="Arial Unicode MS"/>
+        </w:rPr>
+      </w:pPr>
+      <w:r>
+        <w:rPr>
+          <w:rFonts w:ascii="Helvetica Neue" w:eastAsia="Arial Unicode MS" w:hAnsi="Helvetica Neue" w:cs="Arial Unicode MS"/>
+        </w:rPr>
+        <w:t>Extended</w:t>
+      </w:r>
+      <w:r>
+        <w:rPr>
+          <w:rFonts w:ascii="Helvetica Neue" w:eastAsia="Arial Unicode MS" w:hAnsi="Helvetica Neue" w:cs="Arial Unicode MS"/>
+        </w:rPr>
+        <w:t xml:space="preserve"> Search Features (Search by Music, </w:t>
+      </w:r>
+      <w:r>
+        <w:rPr>
+          <w:rFonts w:ascii="Helvetica Neue" w:eastAsia="Arial Unicode MS" w:hAnsi="Helvetica Neue" w:cs="Arial Unicode MS"/>
+        </w:rPr>
+        <w:t>Mood</w:t>
+      </w:r>
+      <w:r>
+        <w:rPr>
+          <w:rFonts w:ascii="Helvetica Neue" w:eastAsia="Arial Unicode MS" w:hAnsi="Helvetica Neue" w:cs="Arial Unicode MS"/>
+        </w:rPr>
+        <w:t xml:space="preserve">, District, Near Me, </w:t>
+      </w:r>
+      <w:r>
+        <w:rPr>
+          <w:rFonts w:ascii="Helvetica Neue" w:eastAsia="Arial Unicode MS" w:hAnsi="Helvetica Neue" w:cs="Arial Unicode MS"/>
+        </w:rPr>
+        <w:t>or</w:t>
+      </w:r>
+      <w:r>
+        <w:rPr>
+          <w:rFonts w:ascii="Helvetica Neue" w:eastAsia="Arial Unicode MS" w:hAnsi="Helvetica Neue" w:cs="Arial Unicode MS"/>
+        </w:rPr>
+        <w:t xml:space="preserve"> Patio)</w:t>
       </w:r>
     </w:p>
     <w:p>
@@ -445,38 +513,38 @@
           <w:numId w:val="7"/>
         </w:numPr>
         <w:rPr>
-          <w:rFonts w:ascii="Droid Sans" w:eastAsia="Arial Unicode MS" w:hAnsi="Droid Sans" w:cs="Arial Unicode MS"/>
-        </w:rPr>
-      </w:pPr>
-      <w:r>
-        <w:rPr>
-          <w:rFonts w:ascii="Droid Sans" w:eastAsia="Arial Unicode MS" w:hAnsi="Droid Sans" w:cs="Arial Unicode MS"/>
-        </w:rPr>
-        <w:t xml:space="preserve">Enhanced </w:t>
-      </w:r>
-      <w:r>
-        <w:rPr>
-          <w:rFonts w:ascii="Droid Sans" w:eastAsia="Arial Unicode MS" w:hAnsi="Droid Sans" w:cs="Arial Unicode MS"/>
-        </w:rPr>
-        <w:t>Search Features</w:t>
-      </w:r>
-      <w:r>
-        <w:rPr>
-          <w:rFonts w:ascii="Droid Sans" w:eastAsia="Arial Unicode MS" w:hAnsi="Droid Sans" w:cs="Arial Unicode MS"/>
-        </w:rPr>
-        <w:t xml:space="preserve"> (Search by Music, Mood, District, Near Me</w:t>
-      </w:r>
-      <w:r>
-        <w:rPr>
-          <w:rFonts w:ascii="Droid Sans" w:eastAsia="Arial Unicode MS" w:hAnsi="Droid Sans" w:cs="Arial Unicode MS"/>
-        </w:rPr>
-        <w:t>, and Patio</w:t>
-      </w:r>
-      <w:r>
-        <w:rPr>
-          <w:rFonts w:ascii="Droid Sans" w:eastAsia="Arial Unicode MS" w:hAnsi="Droid Sans" w:cs="Arial Unicode MS"/>
-        </w:rPr>
-        <w:t>)</w:t>
+          <w:rFonts w:ascii="Helvetica Neue" w:eastAsia="Arial Unicode MS" w:hAnsi="Helvetica Neue" w:cs="Arial Unicode MS"/>
+        </w:rPr>
+      </w:pPr>
+      <w:r>
+        <w:rPr>
+          <w:rFonts w:ascii="Helvetica Neue" w:eastAsia="Arial Unicode MS" w:hAnsi="Helvetica Neue" w:cs="Arial Unicode MS"/>
+        </w:rPr>
+        <w:t xml:space="preserve">Enhanced UX </w:t>
+      </w:r>
+      <w:r>
+        <w:rPr>
+          <w:rFonts w:ascii="Helvetica Neue" w:eastAsia="Arial Unicode MS" w:hAnsi="Helvetica Neue" w:cs="Arial Unicode MS"/>
+        </w:rPr>
+        <w:t xml:space="preserve">with </w:t>
+      </w:r>
+      <w:r>
+        <w:rPr>
+          <w:rFonts w:ascii="Helvetica Neue" w:eastAsia="Arial Unicode MS" w:hAnsi="Helvetica Neue" w:cs="Arial Unicode MS"/>
+        </w:rPr>
+        <w:t>Gestures, Tansitions, A</w:t>
+      </w:r>
+      <w:r>
+        <w:rPr>
+          <w:rFonts w:ascii="Helvetica Neue" w:eastAsia="Arial Unicode MS" w:hAnsi="Helvetica Neue" w:cs="Arial Unicode MS"/>
+        </w:rPr>
+        <w:t>nimation</w:t>
+      </w:r>
+      <w:r>
+        <w:rPr>
+          <w:rFonts w:ascii="Helvetica Neue" w:eastAsia="Arial Unicode MS" w:hAnsi="Helvetica Neue" w:cs="Arial Unicode MS"/>
+        </w:rPr>
+        <w:t>s</w:t>
       </w:r>
     </w:p>
     <w:p>
@@ -487,38 +555,44 @@
           <w:numId w:val="7"/>
         </w:numPr>
         <w:rPr>
-          <w:rFonts w:ascii="Droid Sans" w:eastAsia="Arial Unicode MS" w:hAnsi="Droid Sans" w:cs="Arial Unicode MS"/>
-        </w:rPr>
-      </w:pPr>
-      <w:r>
-        <w:rPr>
-          <w:rFonts w:ascii="Droid Sans" w:eastAsia="Arial Unicode MS" w:hAnsi="Droid Sans" w:cs="Arial Unicode MS"/>
-        </w:rPr>
-        <w:t>Integration with</w:t>
-      </w:r>
-      <w:r>
-        <w:rPr>
-          <w:rFonts w:ascii="Droid Sans" w:eastAsia="Arial Unicode MS" w:hAnsi="Droid Sans" w:cs="Arial Unicode MS"/>
-        </w:rPr>
-        <w:t xml:space="preserve"> social platforms </w:t>
-      </w:r>
-      <w:r>
-        <w:rPr>
-          <w:rFonts w:ascii="Droid Sans" w:eastAsia="Arial Unicode MS" w:hAnsi="Droid Sans" w:cs="Arial Unicode MS"/>
-        </w:rPr>
-        <w:t>(</w:t>
-      </w:r>
-      <w:r>
-        <w:rPr>
-          <w:rFonts w:ascii="Droid Sans" w:eastAsia="Arial Unicode MS" w:hAnsi="Droid Sans" w:cs="Arial Unicode MS"/>
-        </w:rPr>
-        <w:t>Facebook/Instagram/Yelp/Google Maps</w:t>
-      </w:r>
-      <w:r>
-        <w:rPr>
-          <w:rFonts w:ascii="Droid Sans" w:eastAsia="Arial Unicode MS" w:hAnsi="Droid Sans" w:cs="Arial Unicode MS"/>
-        </w:rPr>
-        <w:t>)</w:t>
+          <w:rFonts w:ascii="Helvetica Neue" w:eastAsia="Arial Unicode MS" w:hAnsi="Helvetica Neue" w:cs="Arial Unicode MS"/>
+        </w:rPr>
+      </w:pPr>
+      <w:r>
+        <w:rPr>
+          <w:rFonts w:ascii="Helvetica Neue" w:eastAsia="Arial Unicode MS" w:hAnsi="Helvetica Neue" w:cs="Arial Unicode MS"/>
+        </w:rPr>
+        <w:t xml:space="preserve">Enhanced UX </w:t>
+      </w:r>
+      <w:r>
+        <w:rPr>
+          <w:rFonts w:ascii="Helvetica Neue" w:eastAsia="Arial Unicode MS" w:hAnsi="Helvetica Neue" w:cs="Arial Unicode MS"/>
+        </w:rPr>
+        <w:t xml:space="preserve">with </w:t>
+      </w:r>
+      <w:r>
+        <w:rPr>
+          <w:rFonts w:ascii="Helvetica Neue" w:eastAsia="Arial Unicode MS" w:hAnsi="Helvetica Neue" w:cs="Arial Unicode MS"/>
+        </w:rPr>
+        <w:t>C</w:t>
+      </w:r>
+      <w:r>
+        <w:rPr>
+          <w:rFonts w:ascii="Helvetica Neue" w:eastAsia="Arial Unicode MS" w:hAnsi="Helvetica Neue" w:cs="Arial Unicode MS"/>
+        </w:rPr>
+        <w:t xml:space="preserve">ustom </w:t>
+      </w:r>
+      <w:r>
+        <w:rPr>
+          <w:rFonts w:ascii="Helvetica Neue" w:eastAsia="Arial Unicode MS" w:hAnsi="Helvetica Neue" w:cs="Arial Unicode MS"/>
+        </w:rPr>
+        <w:t>In-App S</w:t>
+      </w:r>
+      <w:r>
+        <w:rPr>
+          <w:rFonts w:ascii="Helvetica Neue" w:eastAsia="Arial Unicode MS" w:hAnsi="Helvetica Neue" w:cs="Arial Unicode MS"/>
+        </w:rPr>
+        <w:t>ounds</w:t>
       </w:r>
     </w:p>
     <w:p>
@@ -529,20 +603,20 @@
           <w:numId w:val="7"/>
         </w:numPr>
         <w:rPr>
-          <w:rFonts w:ascii="Droid Sans" w:eastAsia="Arial Unicode MS" w:hAnsi="Droid Sans" w:cs="Arial Unicode MS"/>
-        </w:rPr>
-      </w:pPr>
-      <w:r>
-        <w:rPr>
-          <w:rFonts w:ascii="Droid Sans" w:eastAsia="Arial Unicode MS" w:hAnsi="Droid Sans" w:cs="Arial Unicode MS"/>
-        </w:rPr>
-        <w:t xml:space="preserve">Notifications </w:t>
-      </w:r>
-      <w:r>
-        <w:rPr>
-          <w:rFonts w:ascii="Droid Sans" w:eastAsia="Arial Unicode MS" w:hAnsi="Droid Sans" w:cs="Arial Unicode MS"/>
-        </w:rPr>
-        <w:t xml:space="preserve"> (Events &amp; Parties)</w:t>
+          <w:rFonts w:ascii="Helvetica Neue" w:eastAsia="Arial Unicode MS" w:hAnsi="Helvetica Neue" w:cs="Arial Unicode MS"/>
+        </w:rPr>
+      </w:pPr>
+      <w:r>
+        <w:rPr>
+          <w:rFonts w:ascii="Helvetica Neue" w:eastAsia="Arial Unicode MS" w:hAnsi="Helvetica Neue" w:cs="Arial Unicode MS"/>
+        </w:rPr>
+        <w:t xml:space="preserve">Enhanced UX </w:t>
+      </w:r>
+      <w:r>
+        <w:rPr>
+          <w:rFonts w:ascii="Helvetica Neue" w:eastAsia="Arial Unicode MS" w:hAnsi="Helvetica Neue" w:cs="Arial Unicode MS"/>
+        </w:rPr>
+        <w:t>with Videography</w:t>
       </w:r>
     </w:p>
     <w:p>
@@ -553,20 +627,50 @@
           <w:numId w:val="7"/>
         </w:numPr>
         <w:rPr>
-          <w:rFonts w:ascii="Droid Sans" w:eastAsia="Arial Unicode MS" w:hAnsi="Droid Sans" w:cs="Arial Unicode MS"/>
-        </w:rPr>
-      </w:pPr>
-      <w:r>
-        <w:rPr>
-          <w:rFonts w:ascii="Droid Sans" w:eastAsia="Arial Unicode MS" w:hAnsi="Droid Sans" w:cs="Arial Unicode MS"/>
-        </w:rPr>
-        <w:t xml:space="preserve">Custom </w:t>
-      </w:r>
-      <w:r>
-        <w:rPr>
-          <w:rFonts w:ascii="Droid Sans" w:eastAsia="Arial Unicode MS" w:hAnsi="Droid Sans" w:cs="Arial Unicode MS"/>
-        </w:rPr>
-        <w:t>In-App sounds</w:t>
+          <w:rFonts w:ascii="Helvetica Neue" w:eastAsia="Arial Unicode MS" w:hAnsi="Helvetica Neue" w:cs="Arial Unicode MS"/>
+        </w:rPr>
+      </w:pPr>
+      <w:r>
+        <w:rPr>
+          <w:rFonts w:ascii="Helvetica Neue" w:eastAsia="Arial Unicode MS" w:hAnsi="Helvetica Neue" w:cs="Arial Unicode MS"/>
+        </w:rPr>
+        <w:t xml:space="preserve">Enhanced </w:t>
+      </w:r>
+      <w:r>
+        <w:rPr>
+          <w:rFonts w:ascii="Helvetica Neue" w:eastAsia="Arial Unicode MS" w:hAnsi="Helvetica Neue" w:cs="Arial Unicode MS"/>
+        </w:rPr>
+        <w:t>s</w:t>
+      </w:r>
+      <w:r>
+        <w:rPr>
+          <w:rFonts w:ascii="Helvetica Neue" w:eastAsia="Arial Unicode MS" w:hAnsi="Helvetica Neue" w:cs="Arial Unicode MS"/>
+        </w:rPr>
+        <w:t>ocial platform i</w:t>
+      </w:r>
+      <w:r>
+        <w:rPr>
+          <w:rFonts w:ascii="Helvetica Neue" w:eastAsia="Arial Unicode MS" w:hAnsi="Helvetica Neue" w:cs="Arial Unicode MS"/>
+        </w:rPr>
+        <w:t xml:space="preserve">ntegration </w:t>
+      </w:r>
+      <w:r>
+        <w:rPr>
+          <w:rFonts w:ascii="Helvetica Neue" w:eastAsia="Arial Unicode MS" w:hAnsi="Helvetica Neue" w:cs="Arial Unicode MS"/>
+        </w:rPr>
+        <w:t>(</w:t>
+      </w:r>
+      <w:r>
+        <w:rPr>
+          <w:rFonts w:ascii="Helvetica Neue" w:eastAsia="Arial Unicode MS" w:hAnsi="Helvetica Neue" w:cs="Arial Unicode MS"/>
+        </w:rPr>
+        <w:t>Facebook/Instagram/Yelp/Google</w:t>
+      </w:r>
+      <w:r>
+        <w:rPr>
+          <w:rFonts w:ascii="Helvetica Neue" w:eastAsia="Arial Unicode MS" w:hAnsi="Helvetica Neue" w:cs="Arial Unicode MS"/>
+        </w:rPr>
+        <w:t>)</w:t>
       </w:r>
     </w:p>
     <w:p>
@@ -577,41 +681,101 @@
           <w:numId w:val="7"/>
         </w:numPr>
         <w:rPr>
-          <w:rFonts w:ascii="Droid Sans" w:eastAsia="Arial Unicode MS" w:hAnsi="Droid Sans" w:cs="Arial Unicode MS"/>
-        </w:rPr>
-      </w:pPr>
-      <w:r>
-        <w:rPr>
-          <w:rFonts w:ascii="Droid Sans" w:eastAsia="Arial Unicode MS" w:hAnsi="Droid Sans" w:cs="Arial Unicode MS"/>
-        </w:rPr>
-        <w:t>Cross platform (</w:t>
-      </w:r>
-      <w:proofErr w:type="gramStart"/>
-      <w:r>
-        <w:rPr>
-          <w:rFonts w:ascii="Droid Sans" w:eastAsia="Arial Unicode MS" w:hAnsi="Droid Sans" w:cs="Arial Unicode MS"/>
-        </w:rPr>
-        <w:t>iOS ,</w:t>
-      </w:r>
-      <w:proofErr w:type="gramEnd"/>
-      <w:r>
-        <w:rPr>
-          <w:rFonts w:ascii="Droid Sans" w:eastAsia="Arial Unicode MS" w:hAnsi="Droid Sans" w:cs="Arial Unicode MS"/>
-        </w:rPr>
-        <w:t xml:space="preserve"> Android, Web)</w:t>
-      </w:r>
-    </w:p>
-    <w:p>
-      <w:pPr>
-        <w:rPr>
-          <w:rFonts w:ascii="Droid Sans" w:eastAsia="Arial Unicode MS" w:hAnsi="Droid Sans" w:cs="Arial Unicode MS"/>
-        </w:rPr>
-      </w:pPr>
-    </w:p>
-    <w:p>
-      <w:pPr>
-        <w:rPr>
-          <w:rFonts w:ascii="Droid Sans" w:eastAsia="Arial Unicode MS" w:hAnsi="Droid Sans" w:cs="Arial Unicode MS"/>
+          <w:rFonts w:ascii="Helvetica Neue" w:eastAsia="Arial Unicode MS" w:hAnsi="Helvetica Neue" w:cs="Arial Unicode MS"/>
+        </w:rPr>
+      </w:pPr>
+      <w:r>
+        <w:rPr>
+          <w:rFonts w:ascii="Helvetica Neue" w:eastAsia="Arial Unicode MS" w:hAnsi="Helvetica Neue" w:cs="Arial Unicode MS"/>
+        </w:rPr>
+        <w:t xml:space="preserve">Notifications </w:t>
+      </w:r>
+      <w:r>
+        <w:rPr>
+          <w:rFonts w:ascii="Helvetica Neue" w:eastAsia="Arial Unicode MS" w:hAnsi="Helvetica Neue" w:cs="Arial Unicode MS"/>
+        </w:rPr>
+        <w:t xml:space="preserve"> (Events &amp; P</w:t>
+      </w:r>
+      <w:r>
+        <w:rPr>
+          <w:rFonts w:ascii="Helvetica Neue" w:eastAsia="Arial Unicode MS" w:hAnsi="Helvetica Neue" w:cs="Arial Unicode MS"/>
+        </w:rPr>
+        <w:t>arties)</w:t>
+      </w:r>
+    </w:p>
+    <w:p>
+      <w:pPr>
+        <w:pStyle w:val="ListParagraph"/>
+        <w:numPr>
+          <w:ilvl w:val="0"/>
+          <w:numId w:val="7"/>
+        </w:numPr>
+        <w:rPr>
+          <w:rFonts w:ascii="Helvetica Neue" w:eastAsia="Arial Unicode MS" w:hAnsi="Helvetica Neue" w:cs="Arial Unicode MS"/>
+        </w:rPr>
+      </w:pPr>
+      <w:r>
+        <w:rPr>
+          <w:rFonts w:ascii="Helvetica Neue" w:eastAsia="Arial Unicode MS" w:hAnsi="Helvetica Neue" w:cs="Arial Unicode MS"/>
+        </w:rPr>
+        <w:t xml:space="preserve">In-App </w:t>
+      </w:r>
+      <w:r>
+        <w:rPr>
+          <w:rFonts w:ascii="Helvetica Neue" w:eastAsia="Arial Unicode MS" w:hAnsi="Helvetica Neue" w:cs="Arial Unicode MS"/>
+        </w:rPr>
+        <w:t xml:space="preserve">Ticket </w:t>
+      </w:r>
+      <w:r>
+        <w:rPr>
+          <w:rFonts w:ascii="Helvetica Neue" w:eastAsia="Arial Unicode MS" w:hAnsi="Helvetica Neue" w:cs="Arial Unicode MS"/>
+        </w:rPr>
+        <w:t>Purchase (Events &amp; Parties)</w:t>
+      </w:r>
+    </w:p>
+    <w:p>
+      <w:pPr>
+        <w:pStyle w:val="ListParagraph"/>
+        <w:numPr>
+          <w:ilvl w:val="0"/>
+          <w:numId w:val="7"/>
+        </w:numPr>
+        <w:rPr>
+          <w:rFonts w:ascii="Helvetica Neue" w:eastAsia="Arial Unicode MS" w:hAnsi="Helvetica Neue" w:cs="Arial Unicode MS"/>
+        </w:rPr>
+      </w:pPr>
+      <w:r>
+        <w:rPr>
+          <w:rFonts w:ascii="Helvetica Neue" w:eastAsia="Arial Unicode MS" w:hAnsi="Helvetica Neue" w:cs="Arial Unicode MS"/>
+        </w:rPr>
+        <w:t>Cross P</w:t>
+      </w:r>
+      <w:r>
+        <w:rPr>
+          <w:rFonts w:ascii="Helvetica Neue" w:eastAsia="Arial Unicode MS" w:hAnsi="Helvetica Neue" w:cs="Arial Unicode MS"/>
+        </w:rPr>
+        <w:t>latform (iOS , Android, Web)</w:t>
+      </w:r>
+    </w:p>
+    <w:p>
+      <w:pPr>
+        <w:pStyle w:val="ListParagraph"/>
+        <w:rPr>
+          <w:rFonts w:ascii="Helvetica Neue" w:eastAsia="Arial Unicode MS" w:hAnsi="Helvetica Neue" w:cs="Arial Unicode MS"/>
+        </w:rPr>
+      </w:pPr>
+    </w:p>
+    <w:p>
+      <w:pPr>
+        <w:rPr>
+          <w:rFonts w:ascii="Helvetica Neue" w:eastAsia="Arial Unicode MS" w:hAnsi="Helvetica Neue" w:cs="Arial Unicode MS"/>
+        </w:rPr>
+      </w:pPr>
+    </w:p>
+    <w:p>
+      <w:pPr>
+        <w:rPr>
+          <w:rFonts w:ascii="Arial Rounded MT Bold" w:eastAsia="Arial Unicode MS" w:hAnsi="Arial Rounded MT Bold" w:cs="Arial Unicode MS"/>
           <w:b/>
           <w:sz w:val="28"/>
           <w:szCs w:val="28"/>
@@ -619,18 +783,20 @@
       </w:pPr>
       <w:r>
         <w:rPr>
-          <w:rFonts w:ascii="Droid Sans" w:eastAsia="Arial Unicode MS" w:hAnsi="Droid Sans" w:cs="Arial Unicode MS"/>
+          <w:rFonts w:ascii="Arial Rounded MT Bold" w:eastAsia="Arial Unicode MS" w:hAnsi="Arial Rounded MT Bold" w:cs="Arial Unicode MS"/>
           <w:b/>
           <w:sz w:val="28"/>
           <w:szCs w:val="28"/>
         </w:rPr>
         <w:t>Objective</w:t>
       </w:r>
-    </w:p>
-    <w:p>
-      <w:pPr>
-        <w:rPr>
-          <w:rFonts w:ascii="Droid Sans" w:eastAsia="Arial Unicode MS" w:hAnsi="Droid Sans" w:cs="Arial Unicode MS"/>
+      <w:bookmarkStart w:id="0" w:name="_GoBack"/>
+      <w:bookmarkEnd w:id="0"/>
+    </w:p>
+    <w:p>
+      <w:pPr>
+        <w:rPr>
+          <w:rFonts w:ascii="Helvetica Neue" w:eastAsia="Arial Unicode MS" w:hAnsi="Helvetica Neue" w:cs="Arial Unicode MS"/>
           <w:b/>
           <w:sz w:val="28"/>
           <w:szCs w:val="28"/>
@@ -640,36 +806,54 @@
     <w:p>
       <w:pPr>
         <w:rPr>
-          <w:rFonts w:ascii="Droid Sans" w:eastAsia="Arial Unicode MS" w:hAnsi="Droid Sans" w:cs="Arial Unicode MS"/>
-        </w:rPr>
-      </w:pPr>
-      <w:r>
-        <w:rPr>
-          <w:rFonts w:ascii="Droid Sans" w:eastAsia="Arial Unicode MS" w:hAnsi="Droid Sans" w:cs="Arial Unicode MS"/>
+          <w:rFonts w:ascii="Helvetica Neue" w:eastAsia="Arial Unicode MS" w:hAnsi="Helvetica Neue" w:cs="Arial Unicode MS"/>
+        </w:rPr>
+      </w:pPr>
+      <w:r>
+        <w:rPr>
+          <w:rFonts w:ascii="Helvetica Neue" w:eastAsia="Arial Unicode MS" w:hAnsi="Helvetica Neue" w:cs="Arial Unicode MS"/>
         </w:rPr>
         <w:t xml:space="preserve">As the designer on this project, </w:t>
       </w:r>
       <w:r>
         <w:rPr>
-          <w:rFonts w:ascii="Droid Sans" w:eastAsia="Arial Unicode MS" w:hAnsi="Droid Sans" w:cs="Arial Unicode MS"/>
-        </w:rPr>
-        <w:t xml:space="preserve">I am expected to provide a brand for this </w:t>
-      </w:r>
-      <w:r>
-        <w:rPr>
-          <w:rFonts w:ascii="Droid Sans" w:eastAsia="Arial Unicode MS" w:hAnsi="Droid Sans" w:cs="Arial Unicode MS"/>
-        </w:rPr>
-        <w:t>App</w:t>
-      </w:r>
-      <w:r>
-        <w:rPr>
-          <w:rFonts w:ascii="Droid Sans" w:eastAsia="Arial Unicode MS" w:hAnsi="Droid Sans" w:cs="Arial Unicode MS"/>
+          <w:rFonts w:ascii="Helvetica Neue" w:eastAsia="Arial Unicode MS" w:hAnsi="Helvetica Neue" w:cs="Arial Unicode MS"/>
+        </w:rPr>
+        <w:t xml:space="preserve">I am expected to provide a brand for </w:t>
+      </w:r>
+      <w:r>
+        <w:rPr>
+          <w:rFonts w:ascii="Helvetica Neue" w:eastAsia="Arial Unicode MS" w:hAnsi="Helvetica Neue" w:cs="Arial Unicode MS"/>
+        </w:rPr>
+        <w:t>my</w:t>
+      </w:r>
+      <w:r>
+        <w:rPr>
+          <w:rFonts w:ascii="Helvetica Neue" w:eastAsia="Arial Unicode MS" w:hAnsi="Helvetica Neue" w:cs="Arial Unicode MS"/>
+        </w:rPr>
+        <w:t xml:space="preserve"> </w:t>
+      </w:r>
+      <w:r>
+        <w:rPr>
+          <w:rFonts w:ascii="Helvetica Neue" w:eastAsia="Arial Unicode MS" w:hAnsi="Helvetica Neue" w:cs="Arial Unicode MS"/>
+        </w:rPr>
+        <w:t>A</w:t>
+      </w:r>
+      <w:r>
+        <w:rPr>
+          <w:rFonts w:ascii="Helvetica Neue" w:eastAsia="Arial Unicode MS" w:hAnsi="Helvetica Neue" w:cs="Arial Unicode MS"/>
+        </w:rPr>
+        <w:t>pp</w:t>
+      </w:r>
+      <w:r>
+        <w:rPr>
+          <w:rFonts w:ascii="Helvetica Neue" w:eastAsia="Arial Unicode MS" w:hAnsi="Helvetica Neue" w:cs="Arial Unicode MS"/>
         </w:rPr>
         <w:t>.</w:t>
       </w:r>
       <w:r>
         <w:rPr>
-          <w:rFonts w:ascii="Droid Sans" w:eastAsia="Arial Unicode MS" w:hAnsi="Droid Sans" w:cs="Arial Unicode MS"/>
+          <w:rFonts w:ascii="Helvetica Neue" w:eastAsia="Arial Unicode MS" w:hAnsi="Helvetica Neue" w:cs="Arial Unicode MS"/>
         </w:rPr>
         <w:t xml:space="preserve"> </w:t>
       </w:r>
@@ -677,12 +861,19 @@
     <w:p>
       <w:pPr>
         <w:rPr>
-          <w:rFonts w:ascii="Droid Sans" w:eastAsia="Arial Unicode MS" w:hAnsi="Droid Sans" w:cs="Arial Unicode MS"/>
-        </w:rPr>
-      </w:pPr>
-      <w:r>
-        <w:rPr>
-          <w:rFonts w:ascii="Droid Sans" w:eastAsia="Arial Unicode MS" w:hAnsi="Droid Sans" w:cs="Arial Unicode MS"/>
+          <w:rFonts w:ascii="Helvetica Neue" w:eastAsia="Arial Unicode MS" w:hAnsi="Helvetica Neue" w:cs="Arial Unicode MS"/>
+        </w:rPr>
+      </w:pPr>
+    </w:p>
+    <w:p>
+      <w:pPr>
+        <w:rPr>
+          <w:rFonts w:ascii="Helvetica Neue" w:eastAsia="Arial Unicode MS" w:hAnsi="Helvetica Neue" w:cs="Arial Unicode MS"/>
+        </w:rPr>
+      </w:pPr>
+      <w:r>
+        <w:rPr>
+          <w:rFonts w:ascii="Helvetica Neue" w:eastAsia="Arial Unicode MS" w:hAnsi="Helvetica Neue" w:cs="Arial Unicode MS"/>
         </w:rPr>
         <w:t xml:space="preserve"> </w:t>
       </w:r>
@@ -690,7 +881,7 @@
     <w:p>
       <w:pPr>
         <w:rPr>
-          <w:rFonts w:ascii="Droid Sans" w:eastAsia="Arial Unicode MS" w:hAnsi="Droid Sans" w:cs="Arial Unicode MS"/>
+          <w:rFonts w:ascii="Arial Rounded MT Bold" w:eastAsia="Arial Unicode MS" w:hAnsi="Arial Rounded MT Bold" w:cs="Arial Unicode MS"/>
           <w:b/>
           <w:sz w:val="28"/>
           <w:szCs w:val="28"/>
@@ -698,7 +889,7 @@
       </w:pPr>
       <w:r>
         <w:rPr>
-          <w:rFonts w:ascii="Droid Sans" w:eastAsia="Arial Unicode MS" w:hAnsi="Droid Sans" w:cs="Arial Unicode MS"/>
+          <w:rFonts w:ascii="Arial Rounded MT Bold" w:eastAsia="Arial Unicode MS" w:hAnsi="Arial Rounded MT Bold" w:cs="Arial Unicode MS"/>
           <w:b/>
           <w:sz w:val="28"/>
           <w:szCs w:val="28"/>
@@ -709,7 +900,7 @@
     <w:p>
       <w:pPr>
         <w:rPr>
-          <w:rFonts w:ascii="Droid Sans" w:eastAsia="Arial Unicode MS" w:hAnsi="Droid Sans" w:cs="Arial Unicode MS"/>
+          <w:rFonts w:ascii="Helvetica Neue" w:eastAsia="Arial Unicode MS" w:hAnsi="Helvetica Neue" w:cs="Arial Unicode MS"/>
           <w:b/>
           <w:sz w:val="28"/>
           <w:szCs w:val="28"/>
@@ -719,30 +910,30 @@
     <w:p>
       <w:pPr>
         <w:rPr>
-          <w:rFonts w:ascii="Droid Sans" w:eastAsia="Arial Unicode MS" w:hAnsi="Droid Sans" w:cs="Arial Unicode MS"/>
-        </w:rPr>
-      </w:pPr>
-      <w:r>
-        <w:rPr>
-          <w:rFonts w:ascii="Droid Sans" w:eastAsia="Arial Unicode MS" w:hAnsi="Droid Sans" w:cs="Arial Unicode MS"/>
+          <w:rFonts w:ascii="Helvetica Neue" w:eastAsia="Arial Unicode MS" w:hAnsi="Helvetica Neue" w:cs="Arial Unicode MS"/>
+        </w:rPr>
+      </w:pPr>
+      <w:r>
+        <w:rPr>
+          <w:rFonts w:ascii="Helvetica Neue" w:eastAsia="Arial Unicode MS" w:hAnsi="Helvetica Neue" w:cs="Arial Unicode MS"/>
         </w:rPr>
         <w:t>The target audience for this A</w:t>
       </w:r>
       <w:r>
         <w:rPr>
-          <w:rFonts w:ascii="Droid Sans" w:eastAsia="Arial Unicode MS" w:hAnsi="Droid Sans" w:cs="Arial Unicode MS"/>
+          <w:rFonts w:ascii="Helvetica Neue" w:eastAsia="Arial Unicode MS" w:hAnsi="Helvetica Neue" w:cs="Arial Unicode MS"/>
         </w:rPr>
         <w:t>pp includes but i</w:t>
       </w:r>
       <w:r>
         <w:rPr>
-          <w:rFonts w:ascii="Droid Sans" w:eastAsia="Arial Unicode MS" w:hAnsi="Droid Sans" w:cs="Arial Unicode MS"/>
+          <w:rFonts w:ascii="Helvetica Neue" w:eastAsia="Arial Unicode MS" w:hAnsi="Helvetica Neue" w:cs="Arial Unicode MS"/>
         </w:rPr>
         <w:t>s not limited to the following</w:t>
       </w:r>
       <w:r>
         <w:rPr>
-          <w:rFonts w:ascii="Droid Sans" w:eastAsia="Arial Unicode MS" w:hAnsi="Droid Sans" w:cs="Arial Unicode MS"/>
+          <w:rFonts w:ascii="Helvetica Neue" w:eastAsia="Arial Unicode MS" w:hAnsi="Helvetica Neue" w:cs="Arial Unicode MS"/>
         </w:rPr>
         <w:t>:</w:t>
       </w:r>
@@ -750,7 +941,7 @@
     <w:p>
       <w:pPr>
         <w:rPr>
-          <w:rFonts w:ascii="Droid Sans" w:eastAsia="Arial Unicode MS" w:hAnsi="Droid Sans" w:cs="Arial Unicode MS"/>
+          <w:rFonts w:ascii="Helvetica Neue" w:eastAsia="Arial Unicode MS" w:hAnsi="Helvetica Neue" w:cs="Arial Unicode MS"/>
         </w:rPr>
       </w:pPr>
     </w:p>
@@ -762,20 +953,26 @@
           <w:numId w:val="5"/>
         </w:numPr>
         <w:rPr>
-          <w:rFonts w:ascii="Droid Sans" w:eastAsia="Arial Unicode MS" w:hAnsi="Droid Sans" w:cs="Arial Unicode MS"/>
-        </w:rPr>
-      </w:pPr>
-      <w:r>
-        <w:rPr>
-          <w:rFonts w:ascii="Droid Sans" w:eastAsia="Arial Unicode MS" w:hAnsi="Droid Sans" w:cs="Arial Unicode MS"/>
+          <w:rFonts w:ascii="Helvetica Neue" w:eastAsia="Arial Unicode MS" w:hAnsi="Helvetica Neue" w:cs="Arial Unicode MS"/>
+        </w:rPr>
+      </w:pPr>
+      <w:r>
+        <w:rPr>
+          <w:rFonts w:ascii="Helvetica Neue" w:eastAsia="Arial Unicode MS" w:hAnsi="Helvetica Neue" w:cs="Arial Unicode MS"/>
         </w:rPr>
         <w:t>Locals</w:t>
       </w:r>
       <w:r>
         <w:rPr>
-          <w:rFonts w:ascii="Droid Sans" w:eastAsia="Arial Unicode MS" w:hAnsi="Droid Sans" w:cs="Arial Unicode MS"/>
+          <w:rFonts w:ascii="Helvetica Neue" w:eastAsia="Arial Unicode MS" w:hAnsi="Helvetica Neue" w:cs="Arial Unicode MS"/>
         </w:rPr>
         <w:t xml:space="preserve"> </w:t>
+      </w:r>
+      <w:r>
+        <w:rPr>
+          <w:rFonts w:ascii="Helvetica Neue" w:eastAsia="Arial Unicode MS" w:hAnsi="Helvetica Neue" w:cs="Arial Unicode MS"/>
+        </w:rPr>
+        <w:t>&amp; Tourists</w:t>
       </w:r>
     </w:p>
     <w:p>
@@ -786,12 +983,12 @@
           <w:numId w:val="5"/>
         </w:numPr>
         <w:rPr>
-          <w:rFonts w:ascii="Droid Sans" w:eastAsia="Arial Unicode MS" w:hAnsi="Droid Sans" w:cs="Arial Unicode MS"/>
-        </w:rPr>
-      </w:pPr>
-      <w:r>
-        <w:rPr>
-          <w:rFonts w:ascii="Droid Sans" w:eastAsia="Arial Unicode MS" w:hAnsi="Droid Sans" w:cs="Arial Unicode MS"/>
+          <w:rFonts w:ascii="Helvetica Neue" w:eastAsia="Arial Unicode MS" w:hAnsi="Helvetica Neue" w:cs="Arial Unicode MS"/>
+        </w:rPr>
+      </w:pPr>
+      <w:r>
+        <w:rPr>
+          <w:rFonts w:ascii="Helvetica Neue" w:eastAsia="Arial Unicode MS" w:hAnsi="Helvetica Neue" w:cs="Arial Unicode MS"/>
         </w:rPr>
         <w:t>Young Professionals (21+)</w:t>
       </w:r>
@@ -804,92 +1001,94 @@
           <w:numId w:val="5"/>
         </w:numPr>
         <w:rPr>
-          <w:rFonts w:ascii="Droid Sans" w:eastAsia="Arial Unicode MS" w:hAnsi="Droid Sans" w:cs="Arial Unicode MS"/>
-        </w:rPr>
-      </w:pPr>
-      <w:r>
-        <w:rPr>
-          <w:rFonts w:ascii="Droid Sans" w:eastAsia="Arial Unicode MS" w:hAnsi="Droid Sans" w:cs="Arial Unicode MS"/>
-        </w:rPr>
-        <w:t>Tourists</w:t>
+          <w:rFonts w:ascii="Helvetica Neue" w:eastAsia="Arial Unicode MS" w:hAnsi="Helvetica Neue" w:cs="Arial Unicode MS"/>
+        </w:rPr>
+      </w:pPr>
+      <w:r>
+        <w:rPr>
+          <w:rFonts w:ascii="Helvetica Neue" w:eastAsia="Arial Unicode MS" w:hAnsi="Helvetica Neue" w:cs="Arial Unicode MS"/>
+        </w:rPr>
+        <w:t>Teenagers</w:t>
       </w:r>
     </w:p>
     <w:p>
       <w:pPr>
         <w:pStyle w:val="ListParagraph"/>
-        <w:numPr>
-          <w:ilvl w:val="0"/>
-          <w:numId w:val="5"/>
-        </w:numPr>
-        <w:rPr>
-          <w:rFonts w:ascii="Droid Sans" w:eastAsia="Arial Unicode MS" w:hAnsi="Droid Sans" w:cs="Arial Unicode MS"/>
-        </w:rPr>
-      </w:pPr>
-      <w:r>
-        <w:rPr>
-          <w:rFonts w:ascii="Droid Sans" w:eastAsia="Arial Unicode MS" w:hAnsi="Droid Sans" w:cs="Arial Unicode MS"/>
-        </w:rPr>
-        <w:t>Teenagers</w:t>
-      </w:r>
-    </w:p>
-    <w:p>
-      <w:pPr>
-        <w:pStyle w:val="ListParagraph"/>
-        <w:rPr>
-          <w:rFonts w:ascii="Droid Sans" w:eastAsia="Arial Unicode MS" w:hAnsi="Droid Sans" w:cs="Arial Unicode MS"/>
-        </w:rPr>
-      </w:pPr>
-    </w:p>
-    <w:p>
-      <w:pPr>
-        <w:rPr>
-          <w:rFonts w:ascii="Droid Sans" w:eastAsia="Arial Unicode MS" w:hAnsi="Droid Sans" w:cs="Arial Unicode MS"/>
+        <w:rPr>
+          <w:rFonts w:ascii="Helvetica Neue" w:eastAsia="Arial Unicode MS" w:hAnsi="Helvetica Neue" w:cs="Arial Unicode MS"/>
+        </w:rPr>
+      </w:pPr>
+    </w:p>
+    <w:p>
+      <w:pPr>
+        <w:rPr>
+          <w:rFonts w:ascii="Helvetica Neue" w:eastAsia="Arial Unicode MS" w:hAnsi="Helvetica Neue" w:cs="Arial Unicode MS"/>
           <w:b/>
           <w:sz w:val="28"/>
           <w:szCs w:val="28"/>
         </w:rPr>
       </w:pPr>
-      <w:r>
-        <w:rPr>
-          <w:rFonts w:ascii="Droid Sans" w:eastAsia="Arial Unicode MS" w:hAnsi="Droid Sans" w:cs="Arial Unicode MS"/>
+    </w:p>
+    <w:p>
+      <w:pPr>
+        <w:rPr>
+          <w:rFonts w:ascii="Helvetica Neue" w:eastAsia="Arial Unicode MS" w:hAnsi="Helvetica Neue" w:cs="Arial Unicode MS"/>
           <w:b/>
           <w:sz w:val="28"/>
           <w:szCs w:val="28"/>
         </w:rPr>
-        <w:t>Competition</w:t>
-      </w:r>
-    </w:p>
-    <w:p>
-      <w:pPr>
-        <w:rPr>
-          <w:rFonts w:ascii="Droid Sans" w:eastAsia="Arial Unicode MS" w:hAnsi="Droid Sans" w:cs="Arial Unicode MS"/>
+      </w:pPr>
+    </w:p>
+    <w:p>
+      <w:pPr>
+        <w:rPr>
+          <w:rFonts w:ascii="Arial Rounded MT Bold" w:eastAsia="Arial Unicode MS" w:hAnsi="Arial Rounded MT Bold" w:cs="Arial Unicode MS"/>
           <w:b/>
           <w:sz w:val="28"/>
           <w:szCs w:val="28"/>
         </w:rPr>
       </w:pPr>
-    </w:p>
-    <w:p>
-      <w:pPr>
-        <w:rPr>
-          <w:rFonts w:ascii="Droid Sans" w:eastAsia="Arial Unicode MS" w:hAnsi="Droid Sans" w:cs="Arial Unicode MS"/>
-        </w:rPr>
-      </w:pPr>
-      <w:r>
-        <w:rPr>
-          <w:rFonts w:ascii="Droid Sans" w:eastAsia="Arial Unicode MS" w:hAnsi="Droid Sans" w:cs="Arial Unicode MS"/>
+      <w:r>
+        <w:rPr>
+          <w:rFonts w:ascii="Arial Rounded MT Bold" w:eastAsia="Arial Unicode MS" w:hAnsi="Arial Rounded MT Bold" w:cs="Arial Unicode MS"/>
+          <w:b/>
+          <w:sz w:val="28"/>
+          <w:szCs w:val="28"/>
+        </w:rPr>
+        <w:t>Competition</w:t>
+      </w:r>
+    </w:p>
+    <w:p>
+      <w:pPr>
+        <w:rPr>
+          <w:rFonts w:ascii="Helvetica Neue" w:eastAsia="Arial Unicode MS" w:hAnsi="Helvetica Neue" w:cs="Arial Unicode MS"/>
+          <w:b/>
+          <w:sz w:val="28"/>
+          <w:szCs w:val="28"/>
+        </w:rPr>
+      </w:pPr>
+    </w:p>
+    <w:p>
+      <w:pPr>
+        <w:rPr>
+          <w:rFonts w:ascii="Helvetica Neue" w:eastAsia="Arial Unicode MS" w:hAnsi="Helvetica Neue" w:cs="Arial Unicode MS"/>
+        </w:rPr>
+      </w:pPr>
+      <w:r>
+        <w:rPr>
+          <w:rFonts w:ascii="Helvetica Neue" w:eastAsia="Arial Unicode MS" w:hAnsi="Helvetica Neue" w:cs="Arial Unicode MS"/>
         </w:rPr>
         <w:t>Applic</w:t>
       </w:r>
       <w:r>
         <w:rPr>
-          <w:rFonts w:ascii="Droid Sans" w:eastAsia="Arial Unicode MS" w:hAnsi="Droid Sans" w:cs="Arial Unicode MS"/>
+          <w:rFonts w:ascii="Helvetica Neue" w:eastAsia="Arial Unicode MS" w:hAnsi="Helvetica Neue" w:cs="Arial Unicode MS"/>
         </w:rPr>
         <w:t>ations with similar theme and</w:t>
       </w:r>
       <w:r>
         <w:rPr>
-          <w:rFonts w:ascii="Droid Sans" w:eastAsia="Arial Unicode MS" w:hAnsi="Droid Sans" w:cs="Arial Unicode MS"/>
+          <w:rFonts w:ascii="Helvetica Neue" w:eastAsia="Arial Unicode MS" w:hAnsi="Helvetica Neue" w:cs="Arial Unicode MS"/>
         </w:rPr>
         <w:t xml:space="preserve"> functionality:</w:t>
       </w:r>
@@ -897,7 +1096,7 @@
     <w:p>
       <w:pPr>
         <w:rPr>
-          <w:rFonts w:ascii="Droid Sans" w:eastAsia="Arial Unicode MS" w:hAnsi="Droid Sans" w:cs="Arial Unicode MS"/>
+          <w:rFonts w:ascii="Helvetica Neue" w:eastAsia="Arial Unicode MS" w:hAnsi="Helvetica Neue" w:cs="Arial Unicode MS"/>
         </w:rPr>
       </w:pPr>
     </w:p>
@@ -909,15 +1108,14 @@
           <w:numId w:val="4"/>
         </w:numPr>
         <w:rPr>
-          <w:rFonts w:ascii="Droid Sans" w:eastAsia="Arial Unicode MS" w:hAnsi="Droid Sans" w:cs="Arial Unicode MS"/>
-        </w:rPr>
-      </w:pPr>
-      <w:r>
-        <w:rPr>
-          <w:rFonts w:ascii="Droid Sans" w:eastAsia="Arial Unicode MS" w:hAnsi="Droid Sans" w:cs="Arial Unicode MS"/>
-        </w:rPr>
-        <w:lastRenderedPageBreak/>
-        <w:t>Bandsintown</w:t>
+          <w:rFonts w:ascii="Helvetica Neue" w:eastAsia="Arial Unicode MS" w:hAnsi="Helvetica Neue" w:cs="Arial Unicode MS"/>
+        </w:rPr>
+      </w:pPr>
+      <w:r>
+        <w:rPr>
+          <w:rFonts w:ascii="Helvetica Neue" w:eastAsia="Arial Unicode MS" w:hAnsi="Helvetica Neue" w:cs="Arial Unicode MS"/>
+        </w:rPr>
+        <w:t>Behance</w:t>
       </w:r>
     </w:p>
     <w:p>
@@ -928,14 +1126,14 @@
           <w:numId w:val="4"/>
         </w:numPr>
         <w:rPr>
-          <w:rFonts w:ascii="Droid Sans" w:eastAsia="Arial Unicode MS" w:hAnsi="Droid Sans" w:cs="Arial Unicode MS"/>
-        </w:rPr>
-      </w:pPr>
-      <w:r>
-        <w:rPr>
-          <w:rFonts w:ascii="Droid Sans" w:eastAsia="Arial Unicode MS" w:hAnsi="Droid Sans" w:cs="Arial Unicode MS"/>
-        </w:rPr>
-        <w:t>Behance</w:t>
+          <w:rFonts w:ascii="Helvetica Neue" w:eastAsia="Arial Unicode MS" w:hAnsi="Helvetica Neue" w:cs="Arial Unicode MS"/>
+        </w:rPr>
+      </w:pPr>
+      <w:r>
+        <w:rPr>
+          <w:rFonts w:ascii="Helvetica Neue" w:eastAsia="Arial Unicode MS" w:hAnsi="Helvetica Neue" w:cs="Arial Unicode MS"/>
+        </w:rPr>
+        <w:t>WayWay</w:t>
       </w:r>
     </w:p>
     <w:p>
@@ -946,14 +1144,14 @@
           <w:numId w:val="4"/>
         </w:numPr>
         <w:rPr>
-          <w:rFonts w:ascii="Droid Sans" w:eastAsia="Arial Unicode MS" w:hAnsi="Droid Sans" w:cs="Arial Unicode MS"/>
-        </w:rPr>
-      </w:pPr>
-      <w:r>
-        <w:rPr>
-          <w:rFonts w:ascii="Droid Sans" w:eastAsia="Arial Unicode MS" w:hAnsi="Droid Sans" w:cs="Arial Unicode MS"/>
-        </w:rPr>
-        <w:t>WayWay</w:t>
+          <w:rFonts w:ascii="Helvetica Neue" w:eastAsia="Arial Unicode MS" w:hAnsi="Helvetica Neue" w:cs="Arial Unicode MS"/>
+        </w:rPr>
+      </w:pPr>
+      <w:r>
+        <w:rPr>
+          <w:rFonts w:ascii="Helvetica Neue" w:eastAsia="Arial Unicode MS" w:hAnsi="Helvetica Neue" w:cs="Arial Unicode MS"/>
+        </w:rPr>
+        <w:t>WanderList</w:t>
       </w:r>
     </w:p>
     <w:p>
@@ -964,28 +1162,28 @@
           <w:numId w:val="4"/>
         </w:numPr>
         <w:rPr>
-          <w:rFonts w:ascii="Droid Sans" w:eastAsia="Arial Unicode MS" w:hAnsi="Droid Sans" w:cs="Arial Unicode MS"/>
-        </w:rPr>
-      </w:pPr>
-      <w:r>
-        <w:rPr>
-          <w:rFonts w:ascii="Droid Sans" w:eastAsia="Arial Unicode MS" w:hAnsi="Droid Sans" w:cs="Arial Unicode MS"/>
-        </w:rPr>
-        <w:t>WanderList</w:t>
+          <w:rFonts w:ascii="Helvetica Neue" w:eastAsia="Arial Unicode MS" w:hAnsi="Helvetica Neue" w:cs="Arial Unicode MS"/>
+        </w:rPr>
+      </w:pPr>
+      <w:r>
+        <w:rPr>
+          <w:rFonts w:ascii="Helvetica Neue" w:eastAsia="Arial Unicode MS" w:hAnsi="Helvetica Neue" w:cs="Arial Unicode MS"/>
+        </w:rPr>
+        <w:t>Bandsintown</w:t>
       </w:r>
     </w:p>
     <w:p>
       <w:pPr>
         <w:pStyle w:val="ListParagraph"/>
         <w:rPr>
-          <w:rFonts w:ascii="Droid Sans" w:eastAsia="Arial Unicode MS" w:hAnsi="Droid Sans" w:cs="Arial Unicode MS"/>
-        </w:rPr>
-      </w:pPr>
-    </w:p>
-    <w:p>
-      <w:pPr>
-        <w:rPr>
-          <w:rFonts w:ascii="Droid Sans" w:eastAsia="Arial Unicode MS" w:hAnsi="Droid Sans" w:cs="Arial Unicode MS"/>
+          <w:rFonts w:ascii="Helvetica Neue" w:eastAsia="Arial Unicode MS" w:hAnsi="Helvetica Neue" w:cs="Arial Unicode MS"/>
+        </w:rPr>
+      </w:pPr>
+    </w:p>
+    <w:p>
+      <w:pPr>
+        <w:rPr>
+          <w:rFonts w:ascii="Arial Rounded MT Bold" w:eastAsia="Arial Unicode MS" w:hAnsi="Arial Rounded MT Bold" w:cs="Arial Unicode MS"/>
           <w:b/>
           <w:sz w:val="28"/>
           <w:szCs w:val="28"/>
@@ -993,7 +1191,7 @@
       </w:pPr>
       <w:r>
         <w:rPr>
-          <w:rFonts w:ascii="Droid Sans" w:eastAsia="Arial Unicode MS" w:hAnsi="Droid Sans" w:cs="Arial Unicode MS"/>
+          <w:rFonts w:ascii="Arial Rounded MT Bold" w:eastAsia="Arial Unicode MS" w:hAnsi="Arial Rounded MT Bold" w:cs="Arial Unicode MS"/>
           <w:b/>
           <w:sz w:val="28"/>
           <w:szCs w:val="28"/>
@@ -1004,7 +1202,7 @@
     <w:p>
       <w:pPr>
         <w:rPr>
-          <w:rFonts w:ascii="Droid Sans" w:eastAsia="Arial Unicode MS" w:hAnsi="Droid Sans" w:cs="Arial Unicode MS"/>
+          <w:rFonts w:ascii="Helvetica Neue" w:eastAsia="Arial Unicode MS" w:hAnsi="Helvetica Neue" w:cs="Arial Unicode MS"/>
           <w:b/>
           <w:sz w:val="28"/>
           <w:szCs w:val="28"/>
@@ -1014,12 +1212,12 @@
     <w:p>
       <w:pPr>
         <w:rPr>
-          <w:rFonts w:ascii="Droid Sans" w:eastAsia="Arial Unicode MS" w:hAnsi="Droid Sans" w:cs="Arial Unicode MS"/>
-        </w:rPr>
-      </w:pPr>
-      <w:r>
-        <w:rPr>
-          <w:rFonts w:ascii="Droid Sans" w:eastAsia="Arial Unicode MS" w:hAnsi="Droid Sans" w:cs="Arial Unicode MS"/>
+          <w:rFonts w:ascii="Helvetica Neue" w:eastAsia="Arial Unicode MS" w:hAnsi="Helvetica Neue" w:cs="Arial Unicode MS"/>
+        </w:rPr>
+      </w:pPr>
+      <w:r>
+        <w:rPr>
+          <w:rFonts w:ascii="Helvetica Neue" w:eastAsia="Arial Unicode MS" w:hAnsi="Helvetica Neue" w:cs="Arial Unicode MS"/>
         </w:rPr>
         <w:t>The deliverables for this project will include the following:</w:t>
       </w:r>
@@ -1027,7 +1225,7 @@
     <w:p>
       <w:pPr>
         <w:rPr>
-          <w:rFonts w:ascii="Droid Sans" w:eastAsia="Arial Unicode MS" w:hAnsi="Droid Sans" w:cs="Arial Unicode MS"/>
+          <w:rFonts w:ascii="Helvetica Neue" w:eastAsia="Arial Unicode MS" w:hAnsi="Helvetica Neue" w:cs="Arial Unicode MS"/>
         </w:rPr>
       </w:pPr>
     </w:p>
@@ -1039,30 +1237,30 @@
           <w:numId w:val="4"/>
         </w:numPr>
         <w:rPr>
-          <w:rFonts w:ascii="Droid Sans" w:eastAsia="Arial Unicode MS" w:hAnsi="Droid Sans" w:cs="Arial Unicode MS"/>
-        </w:rPr>
-      </w:pPr>
-      <w:r>
-        <w:rPr>
-          <w:rFonts w:ascii="Droid Sans" w:eastAsia="Arial Unicode MS" w:hAnsi="Droid Sans" w:cs="Arial Unicode MS"/>
+          <w:rFonts w:ascii="Helvetica Neue" w:eastAsia="Arial Unicode MS" w:hAnsi="Helvetica Neue" w:cs="Arial Unicode MS"/>
+        </w:rPr>
+      </w:pPr>
+      <w:r>
+        <w:rPr>
+          <w:rFonts w:ascii="Helvetica Neue" w:eastAsia="Arial Unicode MS" w:hAnsi="Helvetica Neue" w:cs="Arial Unicode MS"/>
         </w:rPr>
         <w:t xml:space="preserve">Mockups of </w:t>
       </w:r>
       <w:r>
         <w:rPr>
-          <w:rFonts w:ascii="Droid Sans" w:eastAsia="Arial Unicode MS" w:hAnsi="Droid Sans" w:cs="Arial Unicode MS"/>
+          <w:rFonts w:ascii="Helvetica Neue" w:eastAsia="Arial Unicode MS" w:hAnsi="Helvetica Neue" w:cs="Arial Unicode MS"/>
         </w:rPr>
         <w:t>Web Landing</w:t>
       </w:r>
       <w:r>
         <w:rPr>
-          <w:rFonts w:ascii="Droid Sans" w:eastAsia="Arial Unicode MS" w:hAnsi="Droid Sans" w:cs="Arial Unicode MS"/>
+          <w:rFonts w:ascii="Helvetica Neue" w:eastAsia="Arial Unicode MS" w:hAnsi="Helvetica Neue" w:cs="Arial Unicode MS"/>
         </w:rPr>
         <w:t xml:space="preserve"> </w:t>
       </w:r>
       <w:r>
         <w:rPr>
-          <w:rFonts w:ascii="Droid Sans" w:eastAsia="Arial Unicode MS" w:hAnsi="Droid Sans" w:cs="Arial Unicode MS"/>
+          <w:rFonts w:ascii="Helvetica Neue" w:eastAsia="Arial Unicode MS" w:hAnsi="Helvetica Neue" w:cs="Arial Unicode MS"/>
         </w:rPr>
         <w:t xml:space="preserve">Page </w:t>
       </w:r>
@@ -1075,18 +1273,18 @@
           <w:numId w:val="4"/>
         </w:numPr>
         <w:rPr>
-          <w:rFonts w:ascii="Droid Sans" w:eastAsia="Arial Unicode MS" w:hAnsi="Droid Sans" w:cs="Arial Unicode MS"/>
-        </w:rPr>
-      </w:pPr>
-      <w:r>
-        <w:rPr>
-          <w:rFonts w:ascii="Droid Sans" w:eastAsia="Arial Unicode MS" w:hAnsi="Droid Sans" w:cs="Arial Unicode MS"/>
+          <w:rFonts w:ascii="Helvetica Neue" w:eastAsia="Arial Unicode MS" w:hAnsi="Helvetica Neue" w:cs="Arial Unicode MS"/>
+        </w:rPr>
+      </w:pPr>
+      <w:r>
+        <w:rPr>
+          <w:rFonts w:ascii="Helvetica Neue" w:eastAsia="Arial Unicode MS" w:hAnsi="Helvetica Neue" w:cs="Arial Unicode MS"/>
         </w:rPr>
         <w:t xml:space="preserve">Mockups for </w:t>
       </w:r>
       <w:r>
         <w:rPr>
-          <w:rFonts w:ascii="Droid Sans" w:eastAsia="Arial Unicode MS" w:hAnsi="Droid Sans" w:cs="Arial Unicode MS"/>
+          <w:rFonts w:ascii="Helvetica Neue" w:eastAsia="Arial Unicode MS" w:hAnsi="Helvetica Neue" w:cs="Arial Unicode MS"/>
         </w:rPr>
         <w:t>Mobile Landing Page</w:t>
       </w:r>
@@ -1099,12 +1297,12 @@
           <w:numId w:val="4"/>
         </w:numPr>
         <w:rPr>
-          <w:rFonts w:ascii="Droid Sans" w:eastAsia="Arial Unicode MS" w:hAnsi="Droid Sans" w:cs="Arial Unicode MS"/>
-        </w:rPr>
-      </w:pPr>
-      <w:r>
-        <w:rPr>
-          <w:rFonts w:ascii="Droid Sans" w:eastAsia="Arial Unicode MS" w:hAnsi="Droid Sans" w:cs="Arial Unicode MS"/>
+          <w:rFonts w:ascii="Helvetica Neue" w:eastAsia="Arial Unicode MS" w:hAnsi="Helvetica Neue" w:cs="Arial Unicode MS"/>
+        </w:rPr>
+      </w:pPr>
+      <w:r>
+        <w:rPr>
+          <w:rFonts w:ascii="Helvetica Neue" w:eastAsia="Arial Unicode MS" w:hAnsi="Helvetica Neue" w:cs="Arial Unicode MS"/>
         </w:rPr>
         <w:t>App Icon</w:t>
       </w:r>
@@ -1114,19 +1312,19 @@
         <w:pStyle w:val="ListParagraph"/>
         <w:ind w:left="1440"/>
         <w:rPr>
-          <w:rFonts w:ascii="Arial Unicode MS" w:eastAsia="Arial Unicode MS" w:hAnsi="Arial Unicode MS" w:cs="Arial Unicode MS"/>
-        </w:rPr>
-      </w:pPr>
-    </w:p>
-    <w:p>
-      <w:pPr>
-        <w:rPr>
-          <w:rFonts w:ascii="Arial Unicode MS" w:eastAsia="Arial Unicode MS" w:hAnsi="Arial Unicode MS" w:cs="Arial Unicode MS"/>
-        </w:rPr>
-      </w:pPr>
-      <w:r>
-        <w:rPr>
-          <w:rFonts w:ascii="Arial Unicode MS" w:eastAsia="Arial Unicode MS" w:hAnsi="Arial Unicode MS" w:cs="Arial Unicode MS"/>
+          <w:rFonts w:ascii="Helvetica Neue" w:eastAsia="Arial Unicode MS" w:hAnsi="Helvetica Neue" w:cs="Arial Unicode MS"/>
+        </w:rPr>
+      </w:pPr>
+    </w:p>
+    <w:p>
+      <w:pPr>
+        <w:rPr>
+          <w:rFonts w:ascii="Helvetica Neue" w:eastAsia="Arial Unicode MS" w:hAnsi="Helvetica Neue" w:cs="Arial Unicode MS"/>
+        </w:rPr>
+      </w:pPr>
+      <w:r>
+        <w:rPr>
+          <w:rFonts w:ascii="Helvetica Neue" w:eastAsia="Arial Unicode MS" w:hAnsi="Helvetica Neue" w:cs="Arial Unicode MS"/>
         </w:rPr>
         <w:t xml:space="preserve">  </w:t>
       </w:r>
@@ -1560,7 +1758,7 @@
         <w:rFonts w:ascii="Symbol" w:hAnsi="Symbol" w:hint="default"/>
       </w:rPr>
     </w:lvl>
-    <w:lvl w:ilvl="1" w:tplc="04090003" w:tentative="1">
+    <w:lvl w:ilvl="1" w:tplc="04090003">
       <w:start w:val="1"/>
       <w:numFmt w:val="bullet"/>
       <w:lvlText w:val="o"/>
@@ -2035,6 +2233,7 @@
   <w:style w:type="paragraph" w:default="1" w:styleId="Normal">
     <w:name w:val="Normal"/>
     <w:qFormat/>
+    <w:rsid w:val="00A33346"/>
   </w:style>
   <w:style w:type="paragraph" w:styleId="Heading1">
     <w:name w:val="heading 1"/>
@@ -3035,7 +3234,7 @@
 </file>
 
 <file path=customXml/itemProps1.xml><?xml version="1.0" encoding="utf-8"?>
-<ds:datastoreItem xmlns:ds="http://schemas.openxmlformats.org/officeDocument/2006/customXml" ds:itemID="{42F57588-7E8A-D740-9B80-AC999DCADA7B}">
+<ds:datastoreItem xmlns:ds="http://schemas.openxmlformats.org/officeDocument/2006/customXml" ds:itemID="{C64C366C-6337-824B-B6B8-12070CEA322E}">
   <ds:schemaRefs>
     <ds:schemaRef ds:uri="http://schemas.openxmlformats.org/officeDocument/2006/bibliography"/>
   </ds:schemaRefs>

</xml_diff>